<commit_message>
gitignore and going stages back notes added..
</commit_message>
<xml_diff>
--- a/Notes.docx
+++ b/Notes.docx
@@ -124,33 +124,11 @@
           <w:lang w:val="en-US"/>
         </w:rPr>
       </w:pPr>
-      <w:proofErr w:type="spellStart"/>
-      <w:r>
-        <w:rPr>
-          <w:lang w:val="en-US"/>
-        </w:rPr>
-        <w:t>git</w:t>
-      </w:r>
-      <w:proofErr w:type="spellEnd"/>
-      <w:r>
-        <w:rPr>
-          <w:lang w:val="en-US"/>
-        </w:rPr>
-        <w:t xml:space="preserve"> </w:t>
-      </w:r>
-      <w:proofErr w:type="spellStart"/>
-      <w:r>
-        <w:rPr>
-          <w:lang w:val="en-US"/>
-        </w:rPr>
-        <w:t>config</w:t>
-      </w:r>
-      <w:proofErr w:type="spellEnd"/>
-      <w:r>
-        <w:rPr>
-          <w:lang w:val="en-US"/>
-        </w:rPr>
-        <w:t xml:space="preserve"> –global user.name “Aman”</w:t>
+      <w:r>
+        <w:rPr>
+          <w:lang w:val="en-US"/>
+        </w:rPr>
+        <w:t>git config –global user.name “Aman”</w:t>
       </w:r>
       <w:r>
         <w:rPr>
@@ -181,47 +159,11 @@
           <w:lang w:val="en-US"/>
         </w:rPr>
       </w:pPr>
-      <w:proofErr w:type="spellStart"/>
-      <w:r>
-        <w:rPr>
-          <w:lang w:val="en-US"/>
-        </w:rPr>
-        <w:t>git</w:t>
-      </w:r>
-      <w:proofErr w:type="spellEnd"/>
-      <w:r>
-        <w:rPr>
-          <w:lang w:val="en-US"/>
-        </w:rPr>
-        <w:t xml:space="preserve"> </w:t>
-      </w:r>
-      <w:proofErr w:type="spellStart"/>
-      <w:r>
-        <w:rPr>
-          <w:lang w:val="en-US"/>
-        </w:rPr>
-        <w:t>config</w:t>
-      </w:r>
-      <w:proofErr w:type="spellEnd"/>
-      <w:r>
-        <w:rPr>
-          <w:lang w:val="en-US"/>
-        </w:rPr>
-        <w:t xml:space="preserve"> –global </w:t>
-      </w:r>
-      <w:proofErr w:type="spellStart"/>
-      <w:r>
-        <w:rPr>
-          <w:lang w:val="en-US"/>
-        </w:rPr>
-        <w:t>user.email</w:t>
-      </w:r>
-      <w:proofErr w:type="spellEnd"/>
-      <w:r>
-        <w:rPr>
-          <w:lang w:val="en-US"/>
-        </w:rPr>
-        <w:t xml:space="preserve"> </w:t>
+      <w:r>
+        <w:rPr>
+          <w:lang w:val="en-US"/>
+        </w:rPr>
+        <w:t xml:space="preserve">git config –global user.email </w:t>
       </w:r>
       <w:r>
         <w:rPr>
@@ -266,119 +208,545 @@
           <w:lang w:val="en-US"/>
         </w:rPr>
       </w:pPr>
-      <w:proofErr w:type="spellStart"/>
-      <w:r>
-        <w:rPr>
-          <w:lang w:val="en-US"/>
-        </w:rPr>
-        <w:t>git</w:t>
-      </w:r>
-      <w:proofErr w:type="spellEnd"/>
+      <w:r>
+        <w:rPr>
+          <w:lang w:val="en-US"/>
+        </w:rPr>
+        <w:t xml:space="preserve">git config –global core.autocrlf “input” – </w:t>
+      </w:r>
+      <w:r>
+        <w:rPr>
+          <w:b/>
+          <w:bCs/>
+          <w:lang w:val="en-US"/>
+        </w:rPr>
+        <w:t>This is used when code will not work</w:t>
+      </w:r>
+    </w:p>
+    <w:p>
+      <w:pPr>
+        <w:pStyle w:val="ListParagraph"/>
+        <w:numPr>
+          <w:ilvl w:val="1"/>
+          <w:numId w:val="1"/>
+        </w:numPr>
+        <w:rPr>
+          <w:b/>
+          <w:bCs/>
+          <w:lang w:val="en-US"/>
+        </w:rPr>
+      </w:pPr>
+      <w:r>
+        <w:rPr>
+          <w:lang w:val="en-US"/>
+        </w:rPr>
+        <w:t xml:space="preserve">git config –global core.editor “code –wait” – </w:t>
+      </w:r>
+      <w:r>
+        <w:rPr>
+          <w:b/>
+          <w:bCs/>
+          <w:lang w:val="en-US"/>
+        </w:rPr>
+        <w:t>If code is not correct then VS Code or any other code editor will open</w:t>
+      </w:r>
+    </w:p>
+    <w:p>
+      <w:pPr>
+        <w:pStyle w:val="ListParagraph"/>
+        <w:numPr>
+          <w:ilvl w:val="0"/>
+          <w:numId w:val="1"/>
+        </w:numPr>
+        <w:rPr>
+          <w:lang w:val="en-US"/>
+        </w:rPr>
+      </w:pPr>
+      <w:r>
+        <w:rPr>
+          <w:lang w:val="en-US"/>
+        </w:rPr>
+        <w:t xml:space="preserve">To make git available in our project then click on </w:t>
+      </w:r>
+      <w:r>
+        <w:rPr>
+          <w:b/>
+          <w:bCs/>
+          <w:lang w:val="en-US"/>
+        </w:rPr>
+        <w:t>Source Control</w:t>
+      </w:r>
+      <w:r>
+        <w:rPr>
+          <w:lang w:val="en-US"/>
+        </w:rPr>
+        <w:t xml:space="preserve"> from the left side on </w:t>
+      </w:r>
+      <w:r>
+        <w:rPr>
+          <w:lang w:val="en-US"/>
+        </w:rPr>
+        <w:t xml:space="preserve">third number and then click on </w:t>
+      </w:r>
+      <w:r>
+        <w:rPr>
+          <w:b/>
+          <w:bCs/>
+          <w:lang w:val="en-US"/>
+        </w:rPr>
+        <w:t>initialize repository</w:t>
+      </w:r>
+      <w:r>
+        <w:rPr>
+          <w:lang w:val="en-US"/>
+        </w:rPr>
+        <w:t>.</w:t>
+      </w:r>
+    </w:p>
+    <w:p>
+      <w:pPr>
+        <w:pStyle w:val="ListParagraph"/>
+        <w:numPr>
+          <w:ilvl w:val="0"/>
+          <w:numId w:val="1"/>
+        </w:numPr>
+        <w:rPr>
+          <w:highlight w:val="yellow"/>
+          <w:lang w:val="en-US"/>
+        </w:rPr>
+      </w:pPr>
+      <w:r>
+        <w:rPr>
+          <w:highlight w:val="yellow"/>
+          <w:lang w:val="en-US"/>
+        </w:rPr>
+        <w:t>Stages:</w:t>
+      </w:r>
+    </w:p>
+    <w:p>
+      <w:pPr>
+        <w:pStyle w:val="ListParagraph"/>
+        <w:numPr>
+          <w:ilvl w:val="1"/>
+          <w:numId w:val="1"/>
+        </w:numPr>
+        <w:rPr>
+          <w:lang w:val="en-US"/>
+        </w:rPr>
+      </w:pPr>
+      <w:r>
+        <w:rPr>
+          <w:lang w:val="en-US"/>
+        </w:rPr>
+        <w:t xml:space="preserve">U – Untracked </w:t>
+      </w:r>
+      <w:r>
+        <w:rPr>
+          <w:lang w:val="en-US"/>
+        </w:rPr>
+        <w:sym w:font="Wingdings" w:char="F0E0"/>
+      </w:r>
       <w:r>
         <w:rPr>
           <w:lang w:val="en-US"/>
         </w:rPr>
         <w:t xml:space="preserve"> </w:t>
       </w:r>
-      <w:proofErr w:type="spellStart"/>
-      <w:r>
-        <w:rPr>
-          <w:lang w:val="en-US"/>
-        </w:rPr>
-        <w:t>config</w:t>
-      </w:r>
-      <w:proofErr w:type="spellEnd"/>
-      <w:r>
-        <w:rPr>
-          <w:lang w:val="en-US"/>
-        </w:rPr>
-        <w:t xml:space="preserve"> –global </w:t>
-      </w:r>
-      <w:proofErr w:type="spellStart"/>
-      <w:r>
-        <w:rPr>
-          <w:lang w:val="en-US"/>
-        </w:rPr>
-        <w:t>core.autocrlf</w:t>
-      </w:r>
-      <w:proofErr w:type="spellEnd"/>
-      <w:r>
-        <w:rPr>
-          <w:lang w:val="en-US"/>
-        </w:rPr>
-        <w:t xml:space="preserve"> “input” – </w:t>
-      </w:r>
-      <w:r>
-        <w:rPr>
-          <w:b/>
-          <w:bCs/>
-          <w:lang w:val="en-US"/>
-        </w:rPr>
-        <w:t>This is used when code will not work</w:t>
-      </w:r>
-    </w:p>
-    <w:p>
-      <w:pPr>
-        <w:pStyle w:val="ListParagraph"/>
-        <w:numPr>
-          <w:ilvl w:val="1"/>
-          <w:numId w:val="1"/>
-        </w:numPr>
-        <w:rPr>
-          <w:b/>
-          <w:bCs/>
-          <w:lang w:val="en-US"/>
-        </w:rPr>
-      </w:pPr>
-      <w:proofErr w:type="spellStart"/>
-      <w:r>
-        <w:rPr>
-          <w:lang w:val="en-US"/>
-        </w:rPr>
-        <w:t>git</w:t>
-      </w:r>
-      <w:proofErr w:type="spellEnd"/>
+      <w:proofErr w:type="gramStart"/>
+      <w:r>
+        <w:rPr>
+          <w:lang w:val="en-US"/>
+        </w:rPr>
+        <w:t>N</w:t>
+      </w:r>
+      <w:r>
+        <w:rPr>
+          <w:lang w:val="en-US"/>
+        </w:rPr>
+        <w:t>ot</w:t>
+      </w:r>
+      <w:proofErr w:type="gramEnd"/>
+      <w:r>
+        <w:rPr>
+          <w:lang w:val="en-US"/>
+        </w:rPr>
+        <w:t xml:space="preserve"> tracked by GitHub</w:t>
+      </w:r>
+      <w:r>
+        <w:rPr>
+          <w:lang w:val="en-US"/>
+        </w:rPr>
+        <w:t>.</w:t>
+      </w:r>
+    </w:p>
+    <w:p>
+      <w:pPr>
+        <w:pStyle w:val="ListParagraph"/>
+        <w:numPr>
+          <w:ilvl w:val="1"/>
+          <w:numId w:val="1"/>
+        </w:numPr>
+        <w:rPr>
+          <w:lang w:val="en-US"/>
+        </w:rPr>
+      </w:pPr>
+      <w:r>
+        <w:rPr>
+          <w:lang w:val="en-US"/>
+        </w:rPr>
+        <w:t xml:space="preserve">A – Added or staged </w:t>
+      </w:r>
+      <w:r>
+        <w:rPr>
+          <w:lang w:val="en-US"/>
+        </w:rPr>
+        <w:sym w:font="Wingdings" w:char="F0E0"/>
+      </w:r>
+      <w:r>
+        <w:rPr>
+          <w:lang w:val="en-US"/>
+        </w:rPr>
+        <w:t xml:space="preserve"> Managed by GitHub</w:t>
+      </w:r>
+      <w:r>
+        <w:rPr>
+          <w:lang w:val="en-US"/>
+        </w:rPr>
+        <w:t>.</w:t>
+      </w:r>
+    </w:p>
+    <w:p>
+      <w:pPr>
+        <w:pStyle w:val="ListParagraph"/>
+        <w:numPr>
+          <w:ilvl w:val="1"/>
+          <w:numId w:val="1"/>
+        </w:numPr>
+        <w:rPr>
+          <w:lang w:val="en-US"/>
+        </w:rPr>
+      </w:pPr>
+      <w:r>
+        <w:rPr>
+          <w:lang w:val="en-US"/>
+        </w:rPr>
+        <w:t xml:space="preserve">C – Committed </w:t>
+      </w:r>
+      <w:r>
+        <w:rPr>
+          <w:lang w:val="en-US"/>
+        </w:rPr>
+        <w:sym w:font="Wingdings" w:char="F0E0"/>
+      </w:r>
+      <w:r>
+        <w:rPr>
+          <w:lang w:val="en-US"/>
+        </w:rPr>
+        <w:t xml:space="preserve"> Added to GitHub repository.</w:t>
+      </w:r>
+    </w:p>
+    <w:p>
+      <w:pPr>
+        <w:pStyle w:val="ListParagraph"/>
+        <w:numPr>
+          <w:ilvl w:val="1"/>
+          <w:numId w:val="1"/>
+        </w:numPr>
+        <w:rPr>
+          <w:lang w:val="en-US"/>
+        </w:rPr>
+      </w:pPr>
+      <w:r>
+        <w:rPr>
+          <w:lang w:val="en-US"/>
+        </w:rPr>
+        <w:t xml:space="preserve">M – Modified </w:t>
+      </w:r>
+      <w:r>
+        <w:rPr>
+          <w:lang w:val="en-US"/>
+        </w:rPr>
+        <w:sym w:font="Wingdings" w:char="F0E0"/>
+      </w:r>
+      <w:r>
+        <w:rPr>
+          <w:lang w:val="en-US"/>
+        </w:rPr>
+        <w:t xml:space="preserve"> Added new content to the file.</w:t>
+      </w:r>
+    </w:p>
+    <w:p>
+      <w:pPr>
+        <w:pStyle w:val="ListParagraph"/>
+        <w:numPr>
+          <w:ilvl w:val="0"/>
+          <w:numId w:val="1"/>
+        </w:numPr>
+        <w:rPr>
+          <w:highlight w:val="yellow"/>
+          <w:lang w:val="en-US"/>
+        </w:rPr>
+      </w:pPr>
+      <w:r>
+        <w:rPr>
+          <w:highlight w:val="yellow"/>
+          <w:lang w:val="en-US"/>
+        </w:rPr>
+        <w:t>Checkpoint:</w:t>
+      </w:r>
+    </w:p>
+    <w:p>
+      <w:pPr>
+        <w:pStyle w:val="ListParagraph"/>
+        <w:numPr>
+          <w:ilvl w:val="1"/>
+          <w:numId w:val="1"/>
+        </w:numPr>
+        <w:rPr>
+          <w:lang w:val="en-US"/>
+        </w:rPr>
+      </w:pPr>
+      <w:r>
+        <w:rPr>
+          <w:lang w:val="en-US"/>
+        </w:rPr>
+        <w:t>Create a file of any type you want.</w:t>
+      </w:r>
+    </w:p>
+    <w:p>
+      <w:pPr>
+        <w:pStyle w:val="ListParagraph"/>
+        <w:numPr>
+          <w:ilvl w:val="1"/>
+          <w:numId w:val="1"/>
+        </w:numPr>
+        <w:rPr>
+          <w:lang w:val="en-US"/>
+        </w:rPr>
+      </w:pPr>
+      <w:r>
+        <w:rPr>
+          <w:lang w:val="en-US"/>
+        </w:rPr>
+        <w:t>Click on source control tab and click on staged changed and click on “+” to add into staged changes.</w:t>
+      </w:r>
+    </w:p>
+    <w:p>
+      <w:pPr>
+        <w:pStyle w:val="ListParagraph"/>
+        <w:numPr>
+          <w:ilvl w:val="1"/>
+          <w:numId w:val="1"/>
+        </w:numPr>
+        <w:rPr>
+          <w:lang w:val="en-US"/>
+        </w:rPr>
+      </w:pPr>
+      <w:r>
+        <w:rPr>
+          <w:lang w:val="en-US"/>
+        </w:rPr>
+        <w:t>Then type any type of message related to work you did till now and click on commit.</w:t>
+      </w:r>
+    </w:p>
+    <w:p>
+      <w:pPr>
+        <w:pStyle w:val="ListParagraph"/>
+        <w:numPr>
+          <w:ilvl w:val="1"/>
+          <w:numId w:val="1"/>
+        </w:numPr>
+        <w:rPr>
+          <w:lang w:val="en-US"/>
+        </w:rPr>
+      </w:pPr>
+      <w:r>
+        <w:rPr>
+          <w:lang w:val="en-US"/>
+        </w:rPr>
+        <w:t>This will add a checkpoint to your code and now you can do your further work.</w:t>
+      </w:r>
+    </w:p>
+    <w:p>
+      <w:pPr>
+        <w:pStyle w:val="ListParagraph"/>
+        <w:numPr>
+          <w:ilvl w:val="1"/>
+          <w:numId w:val="1"/>
+        </w:numPr>
+        <w:rPr>
+          <w:lang w:val="en-US"/>
+        </w:rPr>
+      </w:pPr>
+      <w:r>
+        <w:rPr>
+          <w:lang w:val="en-US"/>
+        </w:rPr>
+        <w:t>Then again you can do the same thing to mark another checkpoint into you file.</w:t>
+      </w:r>
+    </w:p>
+    <w:p>
+      <w:pPr>
+        <w:pStyle w:val="ListParagraph"/>
+        <w:numPr>
+          <w:ilvl w:val="1"/>
+          <w:numId w:val="1"/>
+        </w:numPr>
+        <w:rPr>
+          <w:lang w:val="en-US"/>
+        </w:rPr>
+      </w:pPr>
+      <w:r>
+        <w:rPr>
+          <w:b/>
+          <w:bCs/>
+          <w:lang w:val="en-US"/>
+        </w:rPr>
+        <w:t xml:space="preserve">To see the checkpoints of your file: use this command </w:t>
+      </w:r>
+      <w:r>
+        <w:rPr>
+          <w:b/>
+          <w:bCs/>
+          <w:lang w:val="en-US"/>
+        </w:rPr>
+        <w:sym w:font="Wingdings" w:char="F0E0"/>
+      </w:r>
+      <w:r>
+        <w:rPr>
+          <w:b/>
+          <w:bCs/>
+          <w:lang w:val="en-US"/>
+        </w:rPr>
+        <w:t xml:space="preserve"> git log </w:t>
+      </w:r>
+      <w:r>
+        <w:rPr>
+          <w:b/>
+          <w:bCs/>
+          <w:lang w:val="en-US"/>
+        </w:rPr>
+        <w:t>–</w:t>
+      </w:r>
+      <w:r>
+        <w:rPr>
+          <w:b/>
+          <w:bCs/>
+          <w:lang w:val="en-US"/>
+        </w:rPr>
+        <w:t>oneline</w:t>
+      </w:r>
+    </w:p>
+    <w:p>
+      <w:pPr>
+        <w:pStyle w:val="ListParagraph"/>
+        <w:numPr>
+          <w:ilvl w:val="2"/>
+          <w:numId w:val="1"/>
+        </w:numPr>
+        <w:rPr>
+          <w:lang w:val="en-US"/>
+        </w:rPr>
+      </w:pPr>
+      <w:r>
+        <w:rPr>
+          <w:lang w:val="en-US"/>
+        </w:rPr>
+        <w:t>The checkpoints will have unique ID, this can be used to manage the checkpoints.</w:t>
+      </w:r>
+    </w:p>
+    <w:p>
+      <w:pPr>
+        <w:pStyle w:val="ListParagraph"/>
+        <w:numPr>
+          <w:ilvl w:val="0"/>
+          <w:numId w:val="1"/>
+        </w:numPr>
+        <w:rPr>
+          <w:highlight w:val="yellow"/>
+          <w:lang w:val="en-US"/>
+        </w:rPr>
+      </w:pPr>
+      <w:r>
+        <w:rPr>
+          <w:highlight w:val="yellow"/>
+          <w:lang w:val="en-US"/>
+        </w:rPr>
+        <w:t>Git Ignore:</w:t>
+      </w:r>
+    </w:p>
+    <w:p>
+      <w:pPr>
+        <w:pStyle w:val="ListParagraph"/>
+        <w:numPr>
+          <w:ilvl w:val="1"/>
+          <w:numId w:val="1"/>
+        </w:numPr>
+        <w:rPr>
+          <w:lang w:val="en-US"/>
+        </w:rPr>
+      </w:pPr>
+      <w:r>
+        <w:rPr>
+          <w:lang w:val="en-US"/>
+        </w:rPr>
+        <w:t>Git ignore is used when we want to keep that file but don’t want GitHub to keep the track of the file.</w:t>
+      </w:r>
+    </w:p>
+    <w:p>
+      <w:pPr>
+        <w:pStyle w:val="ListParagraph"/>
+        <w:numPr>
+          <w:ilvl w:val="1"/>
+          <w:numId w:val="1"/>
+        </w:numPr>
+        <w:rPr>
+          <w:lang w:val="en-US"/>
+        </w:rPr>
+      </w:pPr>
+      <w:r>
+        <w:rPr>
+          <w:lang w:val="en-US"/>
+        </w:rPr>
+        <w:t xml:space="preserve">To do this we create a file by name </w:t>
+      </w:r>
+      <w:r>
+        <w:rPr>
+          <w:lang w:val="en-US"/>
+        </w:rPr>
+        <w:sym w:font="Wingdings" w:char="F0E0"/>
+      </w:r>
       <w:r>
         <w:rPr>
           <w:lang w:val="en-US"/>
         </w:rPr>
         <w:t xml:space="preserve"> </w:t>
       </w:r>
-      <w:proofErr w:type="spellStart"/>
-      <w:r>
-        <w:rPr>
-          <w:lang w:val="en-US"/>
-        </w:rPr>
-        <w:t>config</w:t>
-      </w:r>
-      <w:proofErr w:type="spellEnd"/>
-      <w:r>
-        <w:rPr>
-          <w:lang w:val="en-US"/>
-        </w:rPr>
-        <w:t xml:space="preserve"> –global </w:t>
-      </w:r>
-      <w:proofErr w:type="spellStart"/>
-      <w:r>
-        <w:rPr>
-          <w:lang w:val="en-US"/>
-        </w:rPr>
-        <w:t>core.editor</w:t>
-      </w:r>
-      <w:proofErr w:type="spellEnd"/>
-      <w:r>
-        <w:rPr>
-          <w:lang w:val="en-US"/>
-        </w:rPr>
-        <w:t xml:space="preserve"> “code –wait” – </w:t>
-      </w:r>
-      <w:r>
-        <w:rPr>
-          <w:b/>
-          <w:bCs/>
-          <w:lang w:val="en-US"/>
-        </w:rPr>
-        <w:t>If code is not correct then VS Code or any other code editor will open</w:t>
+      <w:r>
+        <w:rPr>
+          <w:b/>
+          <w:bCs/>
+          <w:lang w:val="en-US"/>
+        </w:rPr>
+        <w:t>.gitignore</w:t>
+      </w:r>
+    </w:p>
+    <w:p>
+      <w:pPr>
+        <w:pStyle w:val="ListParagraph"/>
+        <w:numPr>
+          <w:ilvl w:val="1"/>
+          <w:numId w:val="1"/>
+        </w:numPr>
+        <w:rPr>
+          <w:lang w:val="en-US"/>
+        </w:rPr>
+      </w:pPr>
+      <w:r>
+        <w:rPr>
+          <w:lang w:val="en-US"/>
+        </w:rPr>
+        <w:t>Then we write the name of those file which we want to ignore into the gitignore file.</w:t>
       </w:r>
     </w:p>
     <w:p>
@@ -396,49 +764,72 @@
         <w:rPr>
           <w:lang w:val="en-US"/>
         </w:rPr>
-        <w:t xml:space="preserve">To make </w:t>
-      </w:r>
-      <w:proofErr w:type="spellStart"/>
-      <w:r>
-        <w:rPr>
-          <w:lang w:val="en-US"/>
-        </w:rPr>
-        <w:t>git</w:t>
-      </w:r>
-      <w:proofErr w:type="spellEnd"/>
-      <w:r>
-        <w:rPr>
-          <w:lang w:val="en-US"/>
-        </w:rPr>
-        <w:t xml:space="preserve"> available in our project then click on </w:t>
-      </w:r>
-      <w:r>
-        <w:rPr>
-          <w:b/>
-          <w:bCs/>
-          <w:lang w:val="en-US"/>
-        </w:rPr>
-        <w:t>Source Control</w:t>
-      </w:r>
-      <w:r>
-        <w:rPr>
-          <w:lang w:val="en-US"/>
-        </w:rPr>
-        <w:t xml:space="preserve"> from the left side on </w:t>
-      </w:r>
-      <w:r>
-        <w:rPr>
-          <w:lang w:val="en-US"/>
-        </w:rPr>
-        <w:t xml:space="preserve">third number and then click on </w:t>
-      </w:r>
-      <w:r>
-        <w:rPr>
-          <w:b/>
-          <w:bCs/>
-          <w:lang w:val="en-US"/>
-        </w:rPr>
-        <w:t>initialize repository</w:t>
+        <w:t>Going back to the saved checkpoints:</w:t>
+      </w:r>
+    </w:p>
+    <w:p>
+      <w:pPr>
+        <w:pStyle w:val="ListParagraph"/>
+        <w:numPr>
+          <w:ilvl w:val="1"/>
+          <w:numId w:val="1"/>
+        </w:numPr>
+        <w:rPr>
+          <w:lang w:val="en-US"/>
+        </w:rPr>
+      </w:pPr>
+      <w:r>
+        <w:rPr>
+          <w:lang w:val="en-US"/>
+        </w:rPr>
+        <w:t>To go back and delete all the data of previously done work.</w:t>
+      </w:r>
+    </w:p>
+    <w:p>
+      <w:pPr>
+        <w:pStyle w:val="ListParagraph"/>
+        <w:numPr>
+          <w:ilvl w:val="1"/>
+          <w:numId w:val="1"/>
+        </w:numPr>
+        <w:rPr>
+          <w:lang w:val="en-US"/>
+        </w:rPr>
+      </w:pPr>
+      <w:r>
+        <w:rPr>
+          <w:lang w:val="en-US"/>
+        </w:rPr>
+        <w:t xml:space="preserve">Use this command: </w:t>
+      </w:r>
+      <w:r>
+        <w:rPr>
+          <w:b/>
+          <w:bCs/>
+          <w:lang w:val="en-US"/>
+        </w:rPr>
+        <w:t>git reset --hard HEAD~1</w:t>
+      </w:r>
+    </w:p>
+    <w:p>
+      <w:pPr>
+        <w:pStyle w:val="ListParagraph"/>
+        <w:numPr>
+          <w:ilvl w:val="1"/>
+          <w:numId w:val="1"/>
+        </w:numPr>
+        <w:rPr>
+          <w:lang w:val="en-US"/>
+        </w:rPr>
+      </w:pPr>
+      <w:r>
+        <w:rPr>
+          <w:b/>
+          <w:bCs/>
+          <w:lang w:val="en-US"/>
+        </w:rPr>
+        <w:lastRenderedPageBreak/>
+        <w:t>1 means how many stages we want to go back</w:t>
       </w:r>
       <w:r>
         <w:rPr>
@@ -451,36 +842,48 @@
       <w:pPr>
         <w:pStyle w:val="ListParagraph"/>
         <w:numPr>
-          <w:ilvl w:val="0"/>
-          <w:numId w:val="1"/>
-        </w:numPr>
-        <w:rPr>
-          <w:lang w:val="en-US"/>
-        </w:rPr>
-      </w:pPr>
-      <w:r>
-        <w:rPr>
-          <w:lang w:val="en-US"/>
-        </w:rPr>
-        <w:t>Stages:</w:t>
-      </w:r>
-    </w:p>
-    <w:p>
-      <w:pPr>
-        <w:pStyle w:val="ListParagraph"/>
-        <w:numPr>
-          <w:ilvl w:val="1"/>
-          <w:numId w:val="1"/>
-        </w:numPr>
-        <w:rPr>
-          <w:lang w:val="en-US"/>
-        </w:rPr>
-      </w:pPr>
-      <w:r>
-        <w:rPr>
-          <w:lang w:val="en-US"/>
-        </w:rPr>
-        <w:t xml:space="preserve">U – Untracked </w:t>
+          <w:ilvl w:val="1"/>
+          <w:numId w:val="1"/>
+        </w:numPr>
+        <w:rPr>
+          <w:lang w:val="en-US"/>
+        </w:rPr>
+      </w:pPr>
+      <w:r>
+        <w:rPr>
+          <w:lang w:val="en-US"/>
+        </w:rPr>
+        <w:t>For example: we have created a gitignore file and added test.txt into it and committed it.</w:t>
+      </w:r>
+    </w:p>
+    <w:p>
+      <w:pPr>
+        <w:pStyle w:val="ListParagraph"/>
+        <w:numPr>
+          <w:ilvl w:val="1"/>
+          <w:numId w:val="1"/>
+        </w:numPr>
+        <w:rPr>
+          <w:lang w:val="en-US"/>
+        </w:rPr>
+      </w:pPr>
+      <w:r>
+        <w:rPr>
+          <w:lang w:val="en-US"/>
+        </w:rPr>
+        <w:t xml:space="preserve">After running this command - </w:t>
+      </w:r>
+      <w:r>
+        <w:rPr>
+          <w:lang w:val="en-US"/>
+        </w:rPr>
+        <w:t>git reset --hard HEAD~1</w:t>
+      </w:r>
+      <w:r>
+        <w:rPr>
+          <w:lang w:val="en-US"/>
+        </w:rPr>
+        <w:t xml:space="preserve"> </w:t>
       </w:r>
       <w:r>
         <w:rPr>
@@ -492,316 +895,16 @@
         <w:rPr>
           <w:lang w:val="en-US"/>
         </w:rPr>
-        <w:t xml:space="preserve"> N</w:t>
-      </w:r>
-      <w:r>
-        <w:rPr>
-          <w:lang w:val="en-US"/>
-        </w:rPr>
-        <w:t>ot tracked by GitHub</w:t>
-      </w:r>
-      <w:r>
-        <w:rPr>
-          <w:lang w:val="en-US"/>
-        </w:rPr>
-        <w:t>.</w:t>
-      </w:r>
-    </w:p>
-    <w:p>
-      <w:pPr>
-        <w:pStyle w:val="ListParagraph"/>
-        <w:numPr>
-          <w:ilvl w:val="1"/>
-          <w:numId w:val="1"/>
-        </w:numPr>
-        <w:rPr>
-          <w:lang w:val="en-US"/>
-        </w:rPr>
-      </w:pPr>
-      <w:r>
-        <w:rPr>
-          <w:lang w:val="en-US"/>
-        </w:rPr>
-        <w:t xml:space="preserve">A – Added or staged </w:t>
-      </w:r>
-      <w:r>
-        <w:rPr>
-          <w:lang w:val="en-US"/>
-        </w:rPr>
-        <w:sym w:font="Wingdings" w:char="F0E0"/>
-      </w:r>
-      <w:r>
-        <w:rPr>
-          <w:lang w:val="en-US"/>
-        </w:rPr>
-        <w:t xml:space="preserve"> Managed by GitHub</w:t>
-      </w:r>
-      <w:r>
-        <w:rPr>
-          <w:lang w:val="en-US"/>
-        </w:rPr>
-        <w:t>.</w:t>
-      </w:r>
-    </w:p>
-    <w:p>
-      <w:pPr>
-        <w:pStyle w:val="ListParagraph"/>
-        <w:numPr>
-          <w:ilvl w:val="1"/>
-          <w:numId w:val="1"/>
-        </w:numPr>
-        <w:rPr>
-          <w:lang w:val="en-US"/>
-        </w:rPr>
-      </w:pPr>
-      <w:r>
-        <w:rPr>
-          <w:lang w:val="en-US"/>
-        </w:rPr>
-        <w:t xml:space="preserve">C – Committed </w:t>
-      </w:r>
-      <w:r>
-        <w:rPr>
-          <w:lang w:val="en-US"/>
-        </w:rPr>
-        <w:sym w:font="Wingdings" w:char="F0E0"/>
-      </w:r>
-      <w:r>
-        <w:rPr>
-          <w:lang w:val="en-US"/>
-        </w:rPr>
-        <w:t xml:space="preserve"> Added to GitHub repository.</w:t>
-      </w:r>
-    </w:p>
-    <w:p>
-      <w:pPr>
-        <w:pStyle w:val="ListParagraph"/>
-        <w:numPr>
-          <w:ilvl w:val="1"/>
-          <w:numId w:val="1"/>
-        </w:numPr>
-        <w:rPr>
-          <w:lang w:val="en-US"/>
-        </w:rPr>
-      </w:pPr>
-      <w:r>
-        <w:rPr>
-          <w:lang w:val="en-US"/>
-        </w:rPr>
-        <w:t xml:space="preserve">M – Modified </w:t>
-      </w:r>
-      <w:r>
-        <w:rPr>
-          <w:lang w:val="en-US"/>
-        </w:rPr>
-        <w:sym w:font="Wingdings" w:char="F0E0"/>
-      </w:r>
-      <w:r>
-        <w:rPr>
-          <w:lang w:val="en-US"/>
-        </w:rPr>
-        <w:t xml:space="preserve"> Added new content to the file.</w:t>
-      </w:r>
-    </w:p>
-    <w:p>
-      <w:pPr>
-        <w:pStyle w:val="ListParagraph"/>
-        <w:numPr>
-          <w:ilvl w:val="0"/>
-          <w:numId w:val="1"/>
-        </w:numPr>
-        <w:rPr>
-          <w:lang w:val="en-US"/>
-        </w:rPr>
-      </w:pPr>
-      <w:r>
-        <w:rPr>
-          <w:lang w:val="en-US"/>
-        </w:rPr>
-        <w:t>Checkpoint:</w:t>
-      </w:r>
-    </w:p>
-    <w:p>
-      <w:pPr>
-        <w:pStyle w:val="ListParagraph"/>
-        <w:numPr>
-          <w:ilvl w:val="1"/>
-          <w:numId w:val="1"/>
-        </w:numPr>
-        <w:rPr>
-          <w:lang w:val="en-US"/>
-        </w:rPr>
-      </w:pPr>
-      <w:r>
-        <w:rPr>
-          <w:lang w:val="en-US"/>
-        </w:rPr>
-        <w:t>Create a file of any type you want.</w:t>
-      </w:r>
-    </w:p>
-    <w:p>
-      <w:pPr>
-        <w:pStyle w:val="ListParagraph"/>
-        <w:numPr>
-          <w:ilvl w:val="1"/>
-          <w:numId w:val="1"/>
-        </w:numPr>
-        <w:rPr>
-          <w:lang w:val="en-US"/>
-        </w:rPr>
-      </w:pPr>
-      <w:r>
-        <w:rPr>
-          <w:lang w:val="en-US"/>
-        </w:rPr>
-        <w:t>Click on source control tab and click on staged changed and click on “+” to add into staged changes.</w:t>
-      </w:r>
-    </w:p>
-    <w:p>
-      <w:pPr>
-        <w:pStyle w:val="ListParagraph"/>
-        <w:numPr>
-          <w:ilvl w:val="1"/>
-          <w:numId w:val="1"/>
-        </w:numPr>
-        <w:rPr>
-          <w:lang w:val="en-US"/>
-        </w:rPr>
-      </w:pPr>
-      <w:r>
-        <w:rPr>
-          <w:lang w:val="en-US"/>
-        </w:rPr>
-        <w:t>Then type any type of message related to work you did till now and click on commit.</w:t>
-      </w:r>
-    </w:p>
-    <w:p>
-      <w:pPr>
-        <w:pStyle w:val="ListParagraph"/>
-        <w:numPr>
-          <w:ilvl w:val="1"/>
-          <w:numId w:val="1"/>
-        </w:numPr>
-        <w:rPr>
-          <w:lang w:val="en-US"/>
-        </w:rPr>
-      </w:pPr>
-      <w:r>
-        <w:rPr>
-          <w:lang w:val="en-US"/>
-        </w:rPr>
-        <w:t>This will add a checkpoint to your code and now you can do your further work.</w:t>
-      </w:r>
-    </w:p>
-    <w:p>
-      <w:pPr>
-        <w:pStyle w:val="ListParagraph"/>
-        <w:numPr>
-          <w:ilvl w:val="1"/>
-          <w:numId w:val="1"/>
-        </w:numPr>
-        <w:rPr>
-          <w:lang w:val="en-US"/>
-        </w:rPr>
-      </w:pPr>
-      <w:r>
-        <w:rPr>
-          <w:lang w:val="en-US"/>
-        </w:rPr>
-        <w:t>Then again you can do the same thing to mark another checkpoint into you file.</w:t>
-      </w:r>
-    </w:p>
-    <w:p>
-      <w:pPr>
-        <w:pStyle w:val="ListParagraph"/>
-        <w:numPr>
-          <w:ilvl w:val="1"/>
-          <w:numId w:val="1"/>
-        </w:numPr>
-        <w:rPr>
-          <w:lang w:val="en-US"/>
-        </w:rPr>
-      </w:pPr>
-      <w:r>
-        <w:rPr>
-          <w:b/>
-          <w:bCs/>
-          <w:lang w:val="en-US"/>
-        </w:rPr>
-        <w:t xml:space="preserve">To see the checkpoints of your file: use this command </w:t>
-      </w:r>
-      <w:r>
-        <w:rPr>
-          <w:b/>
-          <w:bCs/>
-          <w:lang w:val="en-US"/>
-        </w:rPr>
-        <w:sym w:font="Wingdings" w:char="F0E0"/>
-      </w:r>
-      <w:r>
-        <w:rPr>
-          <w:b/>
-          <w:bCs/>
-          <w:lang w:val="en-US"/>
-        </w:rPr>
-        <w:t xml:space="preserve"> </w:t>
-      </w:r>
-      <w:proofErr w:type="spellStart"/>
-      <w:r>
-        <w:rPr>
-          <w:b/>
-          <w:bCs/>
-          <w:lang w:val="en-US"/>
-        </w:rPr>
-        <w:t>git</w:t>
-      </w:r>
-      <w:proofErr w:type="spellEnd"/>
-      <w:r>
-        <w:rPr>
-          <w:b/>
-          <w:bCs/>
-          <w:lang w:val="en-US"/>
-        </w:rPr>
-        <w:t xml:space="preserve"> log </w:t>
-      </w:r>
-      <w:r>
-        <w:rPr>
-          <w:b/>
-          <w:bCs/>
-          <w:lang w:val="en-US"/>
-        </w:rPr>
-        <w:t>–</w:t>
-      </w:r>
-      <w:proofErr w:type="spellStart"/>
-      <w:r>
-        <w:rPr>
-          <w:b/>
-          <w:bCs/>
-          <w:lang w:val="en-US"/>
-        </w:rPr>
-        <w:t>oneline</w:t>
-      </w:r>
-      <w:proofErr w:type="spellEnd"/>
-    </w:p>
-    <w:p>
-      <w:pPr>
-        <w:pStyle w:val="ListParagraph"/>
-        <w:numPr>
-          <w:ilvl w:val="2"/>
-          <w:numId w:val="1"/>
-        </w:numPr>
-        <w:rPr>
-          <w:lang w:val="en-US"/>
-        </w:rPr>
-      </w:pPr>
-      <w:r>
-        <w:rPr>
-          <w:lang w:val="en-US"/>
-        </w:rPr>
-        <w:t>The checkpoints will have unique ID, this can be used to manage the checkpoints.</w:t>
+        <w:t xml:space="preserve"> our created file gitignore will be deleted and we are now 1 stage</w:t>
       </w:r>
       <w:bookmarkStart w:id="0" w:name="_GoBack"/>
       <w:bookmarkEnd w:id="0"/>
+      <w:r>
+        <w:rPr>
+          <w:lang w:val="en-US"/>
+        </w:rPr>
+        <w:t>/step back.</w:t>
+      </w:r>
     </w:p>
     <w:sectPr>
       <w:pgSz w:w="11906" w:h="16838"/>

</xml_diff>

<commit_message>
Some more commands notes added..
</commit_message>
<xml_diff>
--- a/Notes.docx
+++ b/Notes.docx
@@ -757,11 +757,13 @@
           <w:numId w:val="1"/>
         </w:numPr>
         <w:rPr>
-          <w:lang w:val="en-US"/>
-        </w:rPr>
-      </w:pPr>
-      <w:r>
-        <w:rPr>
+          <w:highlight w:val="yellow"/>
+          <w:lang w:val="en-US"/>
+        </w:rPr>
+      </w:pPr>
+      <w:r>
+        <w:rPr>
+          <w:highlight w:val="yellow"/>
           <w:lang w:val="en-US"/>
         </w:rPr>
         <w:t>Going back to the saved checkpoints:</w:t>
@@ -895,7 +897,90 @@
         <w:rPr>
           <w:lang w:val="en-US"/>
         </w:rPr>
-        <w:t xml:space="preserve"> our created file gitignore will be deleted and we are now 1 stage</w:t>
+        <w:t xml:space="preserve"> our created file gitignore will be deleted and we are now 1 stage/step back.</w:t>
+      </w:r>
+    </w:p>
+    <w:p>
+      <w:pPr>
+        <w:pStyle w:val="ListParagraph"/>
+        <w:numPr>
+          <w:ilvl w:val="0"/>
+          <w:numId w:val="1"/>
+        </w:numPr>
+        <w:rPr>
+          <w:highlight w:val="yellow"/>
+          <w:lang w:val="en-US"/>
+        </w:rPr>
+      </w:pPr>
+      <w:r>
+        <w:rPr>
+          <w:highlight w:val="yellow"/>
+          <w:lang w:val="en-US"/>
+        </w:rPr>
+        <w:t>Some more commands:</w:t>
+      </w:r>
+    </w:p>
+    <w:p>
+      <w:pPr>
+        <w:pStyle w:val="ListParagraph"/>
+        <w:numPr>
+          <w:ilvl w:val="1"/>
+          <w:numId w:val="1"/>
+        </w:numPr>
+        <w:rPr>
+          <w:lang w:val="en-US"/>
+        </w:rPr>
+      </w:pPr>
+      <w:r>
+        <w:rPr>
+          <w:highlight w:val="green"/>
+          <w:lang w:val="en-US"/>
+        </w:rPr>
+        <w:t>To check status</w:t>
+      </w:r>
+      <w:r>
+        <w:rPr>
+          <w:lang w:val="en-US"/>
+        </w:rPr>
+        <w:t xml:space="preserve"> of our code folder </w:t>
+      </w:r>
+      <w:r>
+        <w:rPr>
+          <w:lang w:val="en-US"/>
+        </w:rPr>
+        <w:sym w:font="Wingdings" w:char="F0E0"/>
+      </w:r>
+      <w:r>
+        <w:rPr>
+          <w:lang w:val="en-US"/>
+        </w:rPr>
+        <w:t xml:space="preserve"> </w:t>
+      </w:r>
+      <w:r>
+        <w:rPr>
+          <w:b/>
+          <w:bCs/>
+          <w:lang w:val="en-US"/>
+        </w:rPr>
+        <w:t xml:space="preserve">git status –v </w:t>
+      </w:r>
+      <w:r>
+        <w:rPr>
+          <w:lang w:val="en-US"/>
+        </w:rPr>
+        <w:sym w:font="Wingdings" w:char="F0E0"/>
+      </w:r>
+      <w:r>
+        <w:rPr>
+          <w:lang w:val="en-US"/>
+        </w:rPr>
+        <w:t xml:space="preserve"> This will list all the stages of all the files</w:t>
+      </w:r>
+      <w:r>
+        <w:rPr>
+          <w:lang w:val="en-US"/>
+        </w:rPr>
+        <w:t>, like – U, A, M, etc.</w:t>
       </w:r>
       <w:bookmarkStart w:id="0" w:name="_GoBack"/>
       <w:bookmarkEnd w:id="0"/>
@@ -903,7 +988,7 @@
         <w:rPr>
           <w:lang w:val="en-US"/>
         </w:rPr>
-        <w:t>/step back.</w:t>
+        <w:t xml:space="preserve"> </w:t>
       </w:r>
     </w:p>
     <w:sectPr>

</xml_diff>

<commit_message>
new branch is created and some lines are added to it.
</commit_message>
<xml_diff>
--- a/Notes.docx
+++ b/Notes.docx
@@ -4,6 +4,7 @@
   <w:body>
     <w:p>
       <w:pPr>
+        <w:jc w:val="both"/>
         <w:rPr>
           <w:lang w:val="en-US"/>
         </w:rPr>
@@ -25,6 +26,7 @@
     </w:p>
     <w:p>
       <w:pPr>
+        <w:jc w:val="both"/>
         <w:rPr>
           <w:lang w:val="en-US"/>
         </w:rPr>
@@ -46,6 +48,7 @@
     </w:p>
     <w:p>
       <w:pPr>
+        <w:jc w:val="both"/>
         <w:rPr>
           <w:lang w:val="en-US"/>
         </w:rPr>
@@ -58,20 +61,49 @@
           <w:ilvl w:val="0"/>
           <w:numId w:val="1"/>
         </w:numPr>
-        <w:rPr>
-          <w:lang w:val="en-US"/>
-        </w:rPr>
-      </w:pPr>
-      <w:r>
-        <w:rPr>
-          <w:lang w:val="en-US"/>
-        </w:rPr>
-        <w:t xml:space="preserve">First download </w:t>
+        <w:jc w:val="both"/>
+        <w:rPr>
+          <w:highlight w:val="yellow"/>
+          <w:lang w:val="en-US"/>
+        </w:rPr>
+      </w:pPr>
+      <w:r>
+        <w:rPr>
+          <w:highlight w:val="yellow"/>
+          <w:lang w:val="en-US"/>
+        </w:rPr>
+        <w:t>Downloading:</w:t>
+      </w:r>
+    </w:p>
+    <w:p>
+      <w:pPr>
+        <w:pStyle w:val="ListParagraph"/>
+        <w:numPr>
+          <w:ilvl w:val="1"/>
+          <w:numId w:val="1"/>
+        </w:numPr>
+        <w:jc w:val="both"/>
+        <w:rPr>
+          <w:lang w:val="en-US"/>
+        </w:rPr>
+      </w:pPr>
+      <w:r>
+        <w:rPr>
+          <w:lang w:val="en-US"/>
+        </w:rPr>
+        <w:t>D</w:t>
+      </w:r>
+      <w:r>
+        <w:rPr>
+          <w:lang w:val="en-US"/>
+        </w:rPr>
+        <w:t xml:space="preserve">ownload </w:t>
       </w:r>
       <w:hyperlink r:id="rId5" w:history="1">
         <w:r>
           <w:rPr>
             <w:rStyle w:val="Hyperlink"/>
+            <w:highlight w:val="cyan"/>
             <w:lang w:val="en-US"/>
           </w:rPr>
           <w:t>Gi</w:t>
@@ -79,6 +111,7 @@
         <w:r>
           <w:rPr>
             <w:rStyle w:val="Hyperlink"/>
+            <w:highlight w:val="cyan"/>
             <w:lang w:val="en-US"/>
           </w:rPr>
           <w:t>t</w:t>
@@ -88,7 +121,7 @@
         <w:rPr>
           <w:lang w:val="en-US"/>
         </w:rPr>
-        <w:t>.</w:t>
+        <w:t xml:space="preserve"> from here.</w:t>
       </w:r>
     </w:p>
     <w:p>
@@ -98,26 +131,44 @@
           <w:ilvl w:val="0"/>
           <w:numId w:val="1"/>
         </w:numPr>
+        <w:jc w:val="both"/>
         <w:rPr>
           <w:b/>
           <w:bCs/>
-          <w:lang w:val="en-US"/>
-        </w:rPr>
-      </w:pPr>
-      <w:r>
-        <w:rPr>
-          <w:lang w:val="en-US"/>
-        </w:rPr>
-        <w:t>Run these commands to setup Git locally.</w:t>
-      </w:r>
-    </w:p>
-    <w:p>
-      <w:pPr>
-        <w:pStyle w:val="ListParagraph"/>
-        <w:numPr>
-          <w:ilvl w:val="1"/>
-          <w:numId w:val="1"/>
-        </w:numPr>
+          <w:highlight w:val="yellow"/>
+          <w:lang w:val="en-US"/>
+        </w:rPr>
+      </w:pPr>
+      <w:r>
+        <w:rPr>
+          <w:highlight w:val="yellow"/>
+          <w:lang w:val="en-US"/>
+        </w:rPr>
+        <w:t>Setup</w:t>
+      </w:r>
+      <w:r>
+        <w:rPr>
+          <w:highlight w:val="yellow"/>
+          <w:lang w:val="en-US"/>
+        </w:rPr>
+        <w:t xml:space="preserve"> </w:t>
+      </w:r>
+      <w:r>
+        <w:rPr>
+          <w:highlight w:val="yellow"/>
+          <w:lang w:val="en-US"/>
+        </w:rPr>
+        <w:t>Git locally:</w:t>
+      </w:r>
+    </w:p>
+    <w:p>
+      <w:pPr>
+        <w:pStyle w:val="ListParagraph"/>
+        <w:numPr>
+          <w:ilvl w:val="1"/>
+          <w:numId w:val="1"/>
+        </w:numPr>
+        <w:jc w:val="both"/>
         <w:rPr>
           <w:b/>
           <w:bCs/>
@@ -153,6 +204,7 @@
           <w:ilvl w:val="1"/>
           <w:numId w:val="1"/>
         </w:numPr>
+        <w:jc w:val="both"/>
         <w:rPr>
           <w:b/>
           <w:bCs/>
@@ -202,6 +254,7 @@
           <w:ilvl w:val="1"/>
           <w:numId w:val="1"/>
         </w:numPr>
+        <w:jc w:val="both"/>
         <w:rPr>
           <w:b/>
           <w:bCs/>
@@ -230,6 +283,7 @@
           <w:ilvl w:val="1"/>
           <w:numId w:val="1"/>
         </w:numPr>
+        <w:jc w:val="both"/>
         <w:rPr>
           <w:b/>
           <w:bCs/>
@@ -258,6 +312,28 @@
           <w:ilvl w:val="0"/>
           <w:numId w:val="1"/>
         </w:numPr>
+        <w:jc w:val="both"/>
+        <w:rPr>
+          <w:highlight w:val="yellow"/>
+          <w:lang w:val="en-US"/>
+        </w:rPr>
+      </w:pPr>
+      <w:r>
+        <w:rPr>
+          <w:highlight w:val="yellow"/>
+          <w:lang w:val="en-US"/>
+        </w:rPr>
+        <w:t>Making Git available:</w:t>
+      </w:r>
+    </w:p>
+    <w:p>
+      <w:pPr>
+        <w:pStyle w:val="ListParagraph"/>
+        <w:numPr>
+          <w:ilvl w:val="1"/>
+          <w:numId w:val="1"/>
+        </w:numPr>
+        <w:jc w:val="both"/>
         <w:rPr>
           <w:lang w:val="en-US"/>
         </w:rPr>
@@ -280,13 +356,7 @@
         <w:rPr>
           <w:lang w:val="en-US"/>
         </w:rPr>
-        <w:t xml:space="preserve"> from the left side on </w:t>
-      </w:r>
-      <w:r>
-        <w:rPr>
-          <w:lang w:val="en-US"/>
-        </w:rPr>
-        <w:t xml:space="preserve">third number and then click on </w:t>
+        <w:t xml:space="preserve"> from the left side on third number and then click on </w:t>
       </w:r>
       <w:r>
         <w:rPr>
@@ -310,6 +380,7 @@
           <w:ilvl w:val="0"/>
           <w:numId w:val="1"/>
         </w:numPr>
+        <w:jc w:val="both"/>
         <w:rPr>
           <w:highlight w:val="yellow"/>
           <w:lang w:val="en-US"/>
@@ -330,6 +401,7 @@
           <w:ilvl w:val="1"/>
           <w:numId w:val="1"/>
         </w:numPr>
+        <w:jc w:val="both"/>
         <w:rPr>
           <w:lang w:val="en-US"/>
         </w:rPr>
@@ -386,6 +458,7 @@
           <w:ilvl w:val="1"/>
           <w:numId w:val="1"/>
         </w:numPr>
+        <w:jc w:val="both"/>
         <w:rPr>
           <w:lang w:val="en-US"/>
         </w:rPr>
@@ -422,6 +495,7 @@
           <w:ilvl w:val="1"/>
           <w:numId w:val="1"/>
         </w:numPr>
+        <w:jc w:val="both"/>
         <w:rPr>
           <w:lang w:val="en-US"/>
         </w:rPr>
@@ -452,6 +526,7 @@
           <w:ilvl w:val="1"/>
           <w:numId w:val="1"/>
         </w:numPr>
+        <w:jc w:val="both"/>
         <w:rPr>
           <w:lang w:val="en-US"/>
         </w:rPr>
@@ -482,6 +557,7 @@
           <w:ilvl w:val="0"/>
           <w:numId w:val="1"/>
         </w:numPr>
+        <w:jc w:val="both"/>
         <w:rPr>
           <w:highlight w:val="yellow"/>
           <w:lang w:val="en-US"/>
@@ -502,6 +578,7 @@
           <w:ilvl w:val="1"/>
           <w:numId w:val="1"/>
         </w:numPr>
+        <w:jc w:val="both"/>
         <w:rPr>
           <w:lang w:val="en-US"/>
         </w:rPr>
@@ -520,6 +597,7 @@
           <w:ilvl w:val="1"/>
           <w:numId w:val="1"/>
         </w:numPr>
+        <w:jc w:val="both"/>
         <w:rPr>
           <w:lang w:val="en-US"/>
         </w:rPr>
@@ -538,6 +616,7 @@
           <w:ilvl w:val="1"/>
           <w:numId w:val="1"/>
         </w:numPr>
+        <w:jc w:val="both"/>
         <w:rPr>
           <w:lang w:val="en-US"/>
         </w:rPr>
@@ -556,6 +635,7 @@
           <w:ilvl w:val="1"/>
           <w:numId w:val="1"/>
         </w:numPr>
+        <w:jc w:val="both"/>
         <w:rPr>
           <w:lang w:val="en-US"/>
         </w:rPr>
@@ -574,6 +654,7 @@
           <w:ilvl w:val="1"/>
           <w:numId w:val="1"/>
         </w:numPr>
+        <w:jc w:val="both"/>
         <w:rPr>
           <w:lang w:val="en-US"/>
         </w:rPr>
@@ -592,6 +673,7 @@
           <w:ilvl w:val="1"/>
           <w:numId w:val="1"/>
         </w:numPr>
+        <w:jc w:val="both"/>
         <w:rPr>
           <w:lang w:val="en-US"/>
         </w:rPr>
@@ -644,6 +726,7 @@
           <w:ilvl w:val="2"/>
           <w:numId w:val="1"/>
         </w:numPr>
+        <w:jc w:val="both"/>
         <w:rPr>
           <w:lang w:val="en-US"/>
         </w:rPr>
@@ -662,6 +745,7 @@
           <w:ilvl w:val="0"/>
           <w:numId w:val="1"/>
         </w:numPr>
+        <w:jc w:val="both"/>
         <w:rPr>
           <w:highlight w:val="yellow"/>
           <w:lang w:val="en-US"/>
@@ -682,6 +766,7 @@
           <w:ilvl w:val="1"/>
           <w:numId w:val="1"/>
         </w:numPr>
+        <w:jc w:val="both"/>
         <w:rPr>
           <w:lang w:val="en-US"/>
         </w:rPr>
@@ -700,6 +785,7 @@
           <w:ilvl w:val="1"/>
           <w:numId w:val="1"/>
         </w:numPr>
+        <w:jc w:val="both"/>
         <w:rPr>
           <w:lang w:val="en-US"/>
         </w:rPr>
@@ -738,6 +824,7 @@
           <w:ilvl w:val="1"/>
           <w:numId w:val="1"/>
         </w:numPr>
+        <w:jc w:val="both"/>
         <w:rPr>
           <w:lang w:val="en-US"/>
         </w:rPr>
@@ -756,6 +843,7 @@
           <w:ilvl w:val="0"/>
           <w:numId w:val="1"/>
         </w:numPr>
+        <w:jc w:val="both"/>
         <w:rPr>
           <w:highlight w:val="yellow"/>
           <w:lang w:val="en-US"/>
@@ -776,6 +864,7 @@
           <w:ilvl w:val="1"/>
           <w:numId w:val="1"/>
         </w:numPr>
+        <w:jc w:val="both"/>
         <w:rPr>
           <w:lang w:val="en-US"/>
         </w:rPr>
@@ -794,6 +883,7 @@
           <w:ilvl w:val="1"/>
           <w:numId w:val="1"/>
         </w:numPr>
+        <w:jc w:val="both"/>
         <w:rPr>
           <w:lang w:val="en-US"/>
         </w:rPr>
@@ -820,6 +910,7 @@
           <w:ilvl w:val="1"/>
           <w:numId w:val="1"/>
         </w:numPr>
+        <w:jc w:val="both"/>
         <w:rPr>
           <w:lang w:val="en-US"/>
         </w:rPr>
@@ -830,31 +921,32 @@
           <w:bCs/>
           <w:lang w:val="en-US"/>
         </w:rPr>
+        <w:t>1 means how many stages we want to go back</w:t>
+      </w:r>
+      <w:r>
+        <w:rPr>
+          <w:lang w:val="en-US"/>
+        </w:rPr>
+        <w:t>.</w:t>
+      </w:r>
+    </w:p>
+    <w:p>
+      <w:pPr>
+        <w:pStyle w:val="ListParagraph"/>
+        <w:numPr>
+          <w:ilvl w:val="1"/>
+          <w:numId w:val="1"/>
+        </w:numPr>
+        <w:jc w:val="both"/>
+        <w:rPr>
+          <w:lang w:val="en-US"/>
+        </w:rPr>
+      </w:pPr>
+      <w:r>
+        <w:rPr>
+          <w:lang w:val="en-US"/>
+        </w:rPr>
         <w:lastRenderedPageBreak/>
-        <w:t>1 means how many stages we want to go back</w:t>
-      </w:r>
-      <w:r>
-        <w:rPr>
-          <w:lang w:val="en-US"/>
-        </w:rPr>
-        <w:t>.</w:t>
-      </w:r>
-    </w:p>
-    <w:p>
-      <w:pPr>
-        <w:pStyle w:val="ListParagraph"/>
-        <w:numPr>
-          <w:ilvl w:val="1"/>
-          <w:numId w:val="1"/>
-        </w:numPr>
-        <w:rPr>
-          <w:lang w:val="en-US"/>
-        </w:rPr>
-      </w:pPr>
-      <w:r>
-        <w:rPr>
-          <w:lang w:val="en-US"/>
-        </w:rPr>
         <w:t>For example: we have created a gitignore file and added test.txt into it and committed it.</w:t>
       </w:r>
     </w:p>
@@ -865,6 +957,7 @@
           <w:ilvl w:val="1"/>
           <w:numId w:val="1"/>
         </w:numPr>
+        <w:jc w:val="both"/>
         <w:rPr>
           <w:lang w:val="en-US"/>
         </w:rPr>
@@ -907,6 +1000,7 @@
           <w:ilvl w:val="0"/>
           <w:numId w:val="1"/>
         </w:numPr>
+        <w:jc w:val="both"/>
         <w:rPr>
           <w:highlight w:val="yellow"/>
           <w:lang w:val="en-US"/>
@@ -927,6 +1021,7 @@
           <w:ilvl w:val="1"/>
           <w:numId w:val="1"/>
         </w:numPr>
+        <w:jc w:val="both"/>
         <w:rPr>
           <w:lang w:val="en-US"/>
         </w:rPr>
@@ -974,22 +1069,268 @@
         <w:rPr>
           <w:lang w:val="en-US"/>
         </w:rPr>
-        <w:t xml:space="preserve"> This will list all the stages of all the files</w:t>
+        <w:t xml:space="preserve"> </w:t>
+      </w:r>
+      <w:proofErr w:type="gramStart"/>
+      <w:r>
+        <w:rPr>
+          <w:lang w:val="en-US"/>
+        </w:rPr>
+        <w:t>This</w:t>
+      </w:r>
+      <w:proofErr w:type="gramEnd"/>
+      <w:r>
+        <w:rPr>
+          <w:lang w:val="en-US"/>
+        </w:rPr>
+        <w:t xml:space="preserve"> will list all the stages of all the files</w:t>
       </w:r>
       <w:r>
         <w:rPr>
           <w:lang w:val="en-US"/>
         </w:rPr>
         <w:t>, like – U, A, M, etc.</w:t>
+      </w:r>
+      <w:r>
+        <w:rPr>
+          <w:lang w:val="en-US"/>
+        </w:rPr>
+        <w:t xml:space="preserve"> </w:t>
+      </w:r>
+    </w:p>
+    <w:p>
+      <w:pPr>
+        <w:pStyle w:val="ListParagraph"/>
+        <w:numPr>
+          <w:ilvl w:val="0"/>
+          <w:numId w:val="1"/>
+        </w:numPr>
+        <w:jc w:val="both"/>
+        <w:rPr>
+          <w:highlight w:val="yellow"/>
+          <w:lang w:val="en-US"/>
+        </w:rPr>
+      </w:pPr>
+      <w:r>
+        <w:rPr>
+          <w:highlight w:val="yellow"/>
+          <w:lang w:val="en-US"/>
+        </w:rPr>
+        <w:t>Branching:</w:t>
+      </w:r>
+    </w:p>
+    <w:p>
+      <w:pPr>
+        <w:pStyle w:val="ListParagraph"/>
+        <w:numPr>
+          <w:ilvl w:val="1"/>
+          <w:numId w:val="1"/>
+        </w:numPr>
+        <w:jc w:val="both"/>
+        <w:rPr>
+          <w:lang w:val="en-US"/>
+        </w:rPr>
+      </w:pPr>
+      <w:r>
+        <w:rPr>
+          <w:lang w:val="en-US"/>
+        </w:rPr>
+        <w:t xml:space="preserve">Branching means not adding new code directly into the main file/code, instead of this we create a new branch and provide the main and then changes are made into that </w:t>
+      </w:r>
+      <w:r>
+        <w:rPr>
+          <w:lang w:val="en-US"/>
+        </w:rPr>
+        <w:t>branch and then finally we merge the both and our new main branch is ready.</w:t>
+      </w:r>
+      <w:r>
+        <w:rPr>
+          <w:lang w:val="en-US"/>
+        </w:rPr>
+        <w:t xml:space="preserve"> </w:t>
+      </w:r>
+    </w:p>
+    <w:p>
+      <w:pPr>
+        <w:pStyle w:val="ListParagraph"/>
+        <w:numPr>
+          <w:ilvl w:val="1"/>
+          <w:numId w:val="1"/>
+        </w:numPr>
+        <w:jc w:val="both"/>
+        <w:rPr>
+          <w:lang w:val="en-US"/>
+        </w:rPr>
+      </w:pPr>
+      <w:r>
+        <w:rPr>
+          <w:lang w:val="en-US"/>
+        </w:rPr>
+        <w:drawing>
+          <wp:anchor distT="0" distB="0" distL="114300" distR="114300" simplePos="0" relativeHeight="251658240" behindDoc="0" locked="0" layoutInCell="1" allowOverlap="1">
+            <wp:simplePos x="0" y="0"/>
+            <wp:positionH relativeFrom="column">
+              <wp:posOffset>359410</wp:posOffset>
+            </wp:positionH>
+            <wp:positionV relativeFrom="paragraph">
+              <wp:posOffset>578485</wp:posOffset>
+            </wp:positionV>
+            <wp:extent cx="5731510" cy="1619885"/>
+            <wp:effectExtent l="0" t="0" r="2540" b="0"/>
+            <wp:wrapSquare wrapText="bothSides"/>
+            <wp:docPr id="1" name="Picture 1"/>
+            <wp:cNvGraphicFramePr>
+              <a:graphicFrameLocks xmlns:a="http://schemas.openxmlformats.org/drawingml/2006/main" noChangeAspect="1"/>
+            </wp:cNvGraphicFramePr>
+            <a:graphic xmlns:a="http://schemas.openxmlformats.org/drawingml/2006/main">
+              <a:graphicData uri="http://schemas.openxmlformats.org/drawingml/2006/picture">
+                <pic:pic xmlns:pic="http://schemas.openxmlformats.org/drawingml/2006/picture">
+                  <pic:nvPicPr>
+                    <pic:cNvPr id="1" name=""/>
+                    <pic:cNvPicPr/>
+                  </pic:nvPicPr>
+                  <pic:blipFill>
+                    <a:blip r:embed="rId7">
+                      <a:extLst>
+                        <a:ext uri="{28A0092B-C50C-407E-A947-70E740481C1C}">
+                          <a14:useLocalDpi xmlns:a14="http://schemas.microsoft.com/office/drawing/2010/main" val="0"/>
+                        </a:ext>
+                      </a:extLst>
+                    </a:blip>
+                    <a:stretch>
+                      <a:fillRect/>
+                    </a:stretch>
+                  </pic:blipFill>
+                  <pic:spPr>
+                    <a:xfrm>
+                      <a:off x="0" y="0"/>
+                      <a:ext cx="5731510" cy="1619885"/>
+                    </a:xfrm>
+                    <a:prstGeom prst="rect">
+                      <a:avLst/>
+                    </a:prstGeom>
+                  </pic:spPr>
+                </pic:pic>
+              </a:graphicData>
+            </a:graphic>
+          </wp:anchor>
+        </w:drawing>
+      </w:r>
+      <w:r>
+        <w:rPr>
+          <w:lang w:val="en-US"/>
+        </w:rPr>
+        <w:t xml:space="preserve">In branching if we add a new line of code in main and another line of code in other branch and </w:t>
+      </w:r>
+      <w:r>
+        <w:rPr>
+          <w:lang w:val="en-US"/>
+        </w:rPr>
+        <w:t xml:space="preserve">but some line of code is different in both of them then we will get a </w:t>
+      </w:r>
+      <w:r>
+        <w:rPr>
+          <w:b/>
+          <w:bCs/>
+          <w:lang w:val="en-US"/>
+        </w:rPr>
+        <w:t>conflict error</w:t>
+      </w:r>
+      <w:r>
+        <w:rPr>
+          <w:lang w:val="en-US"/>
+        </w:rPr>
+        <w:t xml:space="preserve"> means git is now confused which he has to take.</w:t>
+      </w:r>
+      <w:r>
+        <w:rPr>
+          <w:noProof/>
+          <w:lang w:eastAsia="en-IN"/>
+        </w:rPr>
+        <w:t xml:space="preserve"> </w:t>
+      </w:r>
+    </w:p>
+    <w:p>
+      <w:pPr>
+        <w:pStyle w:val="ListParagraph"/>
+        <w:numPr>
+          <w:ilvl w:val="1"/>
+          <w:numId w:val="1"/>
+        </w:numPr>
+        <w:jc w:val="both"/>
+        <w:rPr>
+          <w:lang w:val="en-US"/>
+        </w:rPr>
+      </w:pPr>
+      <w:r>
+        <w:rPr>
+          <w:noProof/>
+          <w:lang w:eastAsia="en-IN"/>
+        </w:rPr>
+        <w:t>After conflict it will give 3 options while merging the code:</w:t>
+      </w:r>
+    </w:p>
+    <w:p>
+      <w:pPr>
+        <w:pStyle w:val="ListParagraph"/>
+        <w:numPr>
+          <w:ilvl w:val="2"/>
+          <w:numId w:val="1"/>
+        </w:numPr>
+        <w:jc w:val="both"/>
+        <w:rPr>
+          <w:lang w:val="en-US"/>
+        </w:rPr>
+      </w:pPr>
+      <w:r>
+        <w:rPr>
+          <w:noProof/>
+          <w:lang w:eastAsia="en-IN"/>
+        </w:rPr>
+        <w:t>Accept the code form the other branch.</w:t>
+      </w:r>
+    </w:p>
+    <w:p>
+      <w:pPr>
+        <w:pStyle w:val="ListParagraph"/>
+        <w:numPr>
+          <w:ilvl w:val="2"/>
+          <w:numId w:val="1"/>
+        </w:numPr>
+        <w:jc w:val="both"/>
+        <w:rPr>
+          <w:lang w:val="en-US"/>
+        </w:rPr>
+      </w:pPr>
+      <w:r>
+        <w:rPr>
+          <w:noProof/>
+          <w:lang w:eastAsia="en-IN"/>
+        </w:rPr>
+        <w:t>Accept the code from the main branch.</w:t>
+      </w:r>
+    </w:p>
+    <w:p>
+      <w:pPr>
+        <w:pStyle w:val="ListParagraph"/>
+        <w:numPr>
+          <w:ilvl w:val="2"/>
+          <w:numId w:val="1"/>
+        </w:numPr>
+        <w:jc w:val="both"/>
+        <w:rPr>
+          <w:lang w:val="en-US"/>
+        </w:rPr>
+      </w:pPr>
+      <w:r>
+        <w:rPr>
+          <w:noProof/>
+          <w:lang w:eastAsia="en-IN"/>
+        </w:rPr>
+        <w:t>Accept both code.</w:t>
       </w:r>
       <w:bookmarkStart w:id="0" w:name="_GoBack"/>
       <w:bookmarkEnd w:id="0"/>
-      <w:r>
-        <w:rPr>
-          <w:lang w:val="en-US"/>
-        </w:rPr>
-        <w:t xml:space="preserve"> </w:t>
-      </w:r>
     </w:p>
     <w:sectPr>
       <w:pgSz w:w="11906" w:h="16838"/>

</xml_diff>

<commit_message>
An another branch is created and some lines are added to it.
</commit_message>
<xml_diff>
--- a/Notes.docx
+++ b/Notes.docx
@@ -4,6 +4,7 @@
   <w:body>
     <w:p>
       <w:pPr>
+        <w:jc w:val="both"/>
         <w:rPr>
           <w:lang w:val="en-US"/>
         </w:rPr>
@@ -25,6 +26,7 @@
     </w:p>
     <w:p>
       <w:pPr>
+        <w:jc w:val="both"/>
         <w:rPr>
           <w:lang w:val="en-US"/>
         </w:rPr>
@@ -46,6 +48,7 @@
     </w:p>
     <w:p>
       <w:pPr>
+        <w:jc w:val="both"/>
         <w:rPr>
           <w:lang w:val="en-US"/>
         </w:rPr>
@@ -58,20 +61,49 @@
           <w:ilvl w:val="0"/>
           <w:numId w:val="1"/>
         </w:numPr>
-        <w:rPr>
-          <w:lang w:val="en-US"/>
-        </w:rPr>
-      </w:pPr>
-      <w:r>
-        <w:rPr>
-          <w:lang w:val="en-US"/>
-        </w:rPr>
-        <w:t xml:space="preserve">First download </w:t>
+        <w:jc w:val="both"/>
+        <w:rPr>
+          <w:highlight w:val="yellow"/>
+          <w:lang w:val="en-US"/>
+        </w:rPr>
+      </w:pPr>
+      <w:r>
+        <w:rPr>
+          <w:highlight w:val="yellow"/>
+          <w:lang w:val="en-US"/>
+        </w:rPr>
+        <w:t>Downloading:</w:t>
+      </w:r>
+    </w:p>
+    <w:p>
+      <w:pPr>
+        <w:pStyle w:val="ListParagraph"/>
+        <w:numPr>
+          <w:ilvl w:val="1"/>
+          <w:numId w:val="1"/>
+        </w:numPr>
+        <w:jc w:val="both"/>
+        <w:rPr>
+          <w:lang w:val="en-US"/>
+        </w:rPr>
+      </w:pPr>
+      <w:r>
+        <w:rPr>
+          <w:lang w:val="en-US"/>
+        </w:rPr>
+        <w:t>D</w:t>
+      </w:r>
+      <w:r>
+        <w:rPr>
+          <w:lang w:val="en-US"/>
+        </w:rPr>
+        <w:t xml:space="preserve">ownload </w:t>
       </w:r>
       <w:hyperlink r:id="rId5" w:history="1">
         <w:r>
           <w:rPr>
             <w:rStyle w:val="Hyperlink"/>
+            <w:highlight w:val="cyan"/>
             <w:lang w:val="en-US"/>
           </w:rPr>
           <w:t>Gi</w:t>
@@ -79,6 +111,7 @@
         <w:r>
           <w:rPr>
             <w:rStyle w:val="Hyperlink"/>
+            <w:highlight w:val="cyan"/>
             <w:lang w:val="en-US"/>
           </w:rPr>
           <w:t>t</w:t>
@@ -88,7 +121,7 @@
         <w:rPr>
           <w:lang w:val="en-US"/>
         </w:rPr>
-        <w:t>.</w:t>
+        <w:t xml:space="preserve"> from here.</w:t>
       </w:r>
     </w:p>
     <w:p>
@@ -98,26 +131,44 @@
           <w:ilvl w:val="0"/>
           <w:numId w:val="1"/>
         </w:numPr>
+        <w:jc w:val="both"/>
         <w:rPr>
           <w:b/>
           <w:bCs/>
-          <w:lang w:val="en-US"/>
-        </w:rPr>
-      </w:pPr>
-      <w:r>
-        <w:rPr>
-          <w:lang w:val="en-US"/>
-        </w:rPr>
-        <w:t>Run these commands to setup Git locally.</w:t>
-      </w:r>
-    </w:p>
-    <w:p>
-      <w:pPr>
-        <w:pStyle w:val="ListParagraph"/>
-        <w:numPr>
-          <w:ilvl w:val="1"/>
-          <w:numId w:val="1"/>
-        </w:numPr>
+          <w:highlight w:val="yellow"/>
+          <w:lang w:val="en-US"/>
+        </w:rPr>
+      </w:pPr>
+      <w:r>
+        <w:rPr>
+          <w:highlight w:val="yellow"/>
+          <w:lang w:val="en-US"/>
+        </w:rPr>
+        <w:t>Setup</w:t>
+      </w:r>
+      <w:r>
+        <w:rPr>
+          <w:highlight w:val="yellow"/>
+          <w:lang w:val="en-US"/>
+        </w:rPr>
+        <w:t xml:space="preserve"> </w:t>
+      </w:r>
+      <w:r>
+        <w:rPr>
+          <w:highlight w:val="yellow"/>
+          <w:lang w:val="en-US"/>
+        </w:rPr>
+        <w:t>Git locally:</w:t>
+      </w:r>
+    </w:p>
+    <w:p>
+      <w:pPr>
+        <w:pStyle w:val="ListParagraph"/>
+        <w:numPr>
+          <w:ilvl w:val="1"/>
+          <w:numId w:val="1"/>
+        </w:numPr>
+        <w:jc w:val="both"/>
         <w:rPr>
           <w:b/>
           <w:bCs/>
@@ -153,6 +204,7 @@
           <w:ilvl w:val="1"/>
           <w:numId w:val="1"/>
         </w:numPr>
+        <w:jc w:val="both"/>
         <w:rPr>
           <w:b/>
           <w:bCs/>
@@ -202,6 +254,7 @@
           <w:ilvl w:val="1"/>
           <w:numId w:val="1"/>
         </w:numPr>
+        <w:jc w:val="both"/>
         <w:rPr>
           <w:b/>
           <w:bCs/>
@@ -230,6 +283,7 @@
           <w:ilvl w:val="1"/>
           <w:numId w:val="1"/>
         </w:numPr>
+        <w:jc w:val="both"/>
         <w:rPr>
           <w:b/>
           <w:bCs/>
@@ -258,6 +312,28 @@
           <w:ilvl w:val="0"/>
           <w:numId w:val="1"/>
         </w:numPr>
+        <w:jc w:val="both"/>
+        <w:rPr>
+          <w:highlight w:val="yellow"/>
+          <w:lang w:val="en-US"/>
+        </w:rPr>
+      </w:pPr>
+      <w:r>
+        <w:rPr>
+          <w:highlight w:val="yellow"/>
+          <w:lang w:val="en-US"/>
+        </w:rPr>
+        <w:t>Making Git available:</w:t>
+      </w:r>
+    </w:p>
+    <w:p>
+      <w:pPr>
+        <w:pStyle w:val="ListParagraph"/>
+        <w:numPr>
+          <w:ilvl w:val="1"/>
+          <w:numId w:val="1"/>
+        </w:numPr>
+        <w:jc w:val="both"/>
         <w:rPr>
           <w:lang w:val="en-US"/>
         </w:rPr>
@@ -280,13 +356,7 @@
         <w:rPr>
           <w:lang w:val="en-US"/>
         </w:rPr>
-        <w:t xml:space="preserve"> from the left side on </w:t>
-      </w:r>
-      <w:r>
-        <w:rPr>
-          <w:lang w:val="en-US"/>
-        </w:rPr>
-        <w:t xml:space="preserve">third number and then click on </w:t>
+        <w:t xml:space="preserve"> from the left side on third number and then click on </w:t>
       </w:r>
       <w:r>
         <w:rPr>
@@ -310,6 +380,7 @@
           <w:ilvl w:val="0"/>
           <w:numId w:val="1"/>
         </w:numPr>
+        <w:jc w:val="both"/>
         <w:rPr>
           <w:highlight w:val="yellow"/>
           <w:lang w:val="en-US"/>
@@ -330,6 +401,7 @@
           <w:ilvl w:val="1"/>
           <w:numId w:val="1"/>
         </w:numPr>
+        <w:jc w:val="both"/>
         <w:rPr>
           <w:lang w:val="en-US"/>
         </w:rPr>
@@ -386,6 +458,7 @@
           <w:ilvl w:val="1"/>
           <w:numId w:val="1"/>
         </w:numPr>
+        <w:jc w:val="both"/>
         <w:rPr>
           <w:lang w:val="en-US"/>
         </w:rPr>
@@ -422,6 +495,7 @@
           <w:ilvl w:val="1"/>
           <w:numId w:val="1"/>
         </w:numPr>
+        <w:jc w:val="both"/>
         <w:rPr>
           <w:lang w:val="en-US"/>
         </w:rPr>
@@ -452,6 +526,7 @@
           <w:ilvl w:val="1"/>
           <w:numId w:val="1"/>
         </w:numPr>
+        <w:jc w:val="both"/>
         <w:rPr>
           <w:lang w:val="en-US"/>
         </w:rPr>
@@ -482,6 +557,7 @@
           <w:ilvl w:val="0"/>
           <w:numId w:val="1"/>
         </w:numPr>
+        <w:jc w:val="both"/>
         <w:rPr>
           <w:highlight w:val="yellow"/>
           <w:lang w:val="en-US"/>
@@ -502,6 +578,7 @@
           <w:ilvl w:val="1"/>
           <w:numId w:val="1"/>
         </w:numPr>
+        <w:jc w:val="both"/>
         <w:rPr>
           <w:lang w:val="en-US"/>
         </w:rPr>
@@ -520,6 +597,7 @@
           <w:ilvl w:val="1"/>
           <w:numId w:val="1"/>
         </w:numPr>
+        <w:jc w:val="both"/>
         <w:rPr>
           <w:lang w:val="en-US"/>
         </w:rPr>
@@ -538,6 +616,7 @@
           <w:ilvl w:val="1"/>
           <w:numId w:val="1"/>
         </w:numPr>
+        <w:jc w:val="both"/>
         <w:rPr>
           <w:lang w:val="en-US"/>
         </w:rPr>
@@ -556,6 +635,7 @@
           <w:ilvl w:val="1"/>
           <w:numId w:val="1"/>
         </w:numPr>
+        <w:jc w:val="both"/>
         <w:rPr>
           <w:lang w:val="en-US"/>
         </w:rPr>
@@ -574,6 +654,7 @@
           <w:ilvl w:val="1"/>
           <w:numId w:val="1"/>
         </w:numPr>
+        <w:jc w:val="both"/>
         <w:rPr>
           <w:lang w:val="en-US"/>
         </w:rPr>
@@ -592,6 +673,7 @@
           <w:ilvl w:val="1"/>
           <w:numId w:val="1"/>
         </w:numPr>
+        <w:jc w:val="both"/>
         <w:rPr>
           <w:lang w:val="en-US"/>
         </w:rPr>
@@ -644,6 +726,7 @@
           <w:ilvl w:val="2"/>
           <w:numId w:val="1"/>
         </w:numPr>
+        <w:jc w:val="both"/>
         <w:rPr>
           <w:lang w:val="en-US"/>
         </w:rPr>
@@ -662,6 +745,7 @@
           <w:ilvl w:val="0"/>
           <w:numId w:val="1"/>
         </w:numPr>
+        <w:jc w:val="both"/>
         <w:rPr>
           <w:highlight w:val="yellow"/>
           <w:lang w:val="en-US"/>
@@ -682,6 +766,7 @@
           <w:ilvl w:val="1"/>
           <w:numId w:val="1"/>
         </w:numPr>
+        <w:jc w:val="both"/>
         <w:rPr>
           <w:lang w:val="en-US"/>
         </w:rPr>
@@ -700,6 +785,7 @@
           <w:ilvl w:val="1"/>
           <w:numId w:val="1"/>
         </w:numPr>
+        <w:jc w:val="both"/>
         <w:rPr>
           <w:lang w:val="en-US"/>
         </w:rPr>
@@ -738,6 +824,7 @@
           <w:ilvl w:val="1"/>
           <w:numId w:val="1"/>
         </w:numPr>
+        <w:jc w:val="both"/>
         <w:rPr>
           <w:lang w:val="en-US"/>
         </w:rPr>
@@ -756,6 +843,7 @@
           <w:ilvl w:val="0"/>
           <w:numId w:val="1"/>
         </w:numPr>
+        <w:jc w:val="both"/>
         <w:rPr>
           <w:highlight w:val="yellow"/>
           <w:lang w:val="en-US"/>
@@ -776,6 +864,7 @@
           <w:ilvl w:val="1"/>
           <w:numId w:val="1"/>
         </w:numPr>
+        <w:jc w:val="both"/>
         <w:rPr>
           <w:lang w:val="en-US"/>
         </w:rPr>
@@ -794,6 +883,7 @@
           <w:ilvl w:val="1"/>
           <w:numId w:val="1"/>
         </w:numPr>
+        <w:jc w:val="both"/>
         <w:rPr>
           <w:lang w:val="en-US"/>
         </w:rPr>
@@ -820,6 +910,7 @@
           <w:ilvl w:val="1"/>
           <w:numId w:val="1"/>
         </w:numPr>
+        <w:jc w:val="both"/>
         <w:rPr>
           <w:lang w:val="en-US"/>
         </w:rPr>
@@ -830,31 +921,32 @@
           <w:bCs/>
           <w:lang w:val="en-US"/>
         </w:rPr>
+        <w:t>1 means how many stages we want to go back</w:t>
+      </w:r>
+      <w:r>
+        <w:rPr>
+          <w:lang w:val="en-US"/>
+        </w:rPr>
+        <w:t>.</w:t>
+      </w:r>
+    </w:p>
+    <w:p>
+      <w:pPr>
+        <w:pStyle w:val="ListParagraph"/>
+        <w:numPr>
+          <w:ilvl w:val="1"/>
+          <w:numId w:val="1"/>
+        </w:numPr>
+        <w:jc w:val="both"/>
+        <w:rPr>
+          <w:lang w:val="en-US"/>
+        </w:rPr>
+      </w:pPr>
+      <w:r>
+        <w:rPr>
+          <w:lang w:val="en-US"/>
+        </w:rPr>
         <w:lastRenderedPageBreak/>
-        <w:t>1 means how many stages we want to go back</w:t>
-      </w:r>
-      <w:r>
-        <w:rPr>
-          <w:lang w:val="en-US"/>
-        </w:rPr>
-        <w:t>.</w:t>
-      </w:r>
-    </w:p>
-    <w:p>
-      <w:pPr>
-        <w:pStyle w:val="ListParagraph"/>
-        <w:numPr>
-          <w:ilvl w:val="1"/>
-          <w:numId w:val="1"/>
-        </w:numPr>
-        <w:rPr>
-          <w:lang w:val="en-US"/>
-        </w:rPr>
-      </w:pPr>
-      <w:r>
-        <w:rPr>
-          <w:lang w:val="en-US"/>
-        </w:rPr>
         <w:t>For example: we have created a gitignore file and added test.txt into it and committed it.</w:t>
       </w:r>
     </w:p>
@@ -865,6 +957,7 @@
           <w:ilvl w:val="1"/>
           <w:numId w:val="1"/>
         </w:numPr>
+        <w:jc w:val="both"/>
         <w:rPr>
           <w:lang w:val="en-US"/>
         </w:rPr>
@@ -907,6 +1000,7 @@
           <w:ilvl w:val="0"/>
           <w:numId w:val="1"/>
         </w:numPr>
+        <w:jc w:val="both"/>
         <w:rPr>
           <w:highlight w:val="yellow"/>
           <w:lang w:val="en-US"/>
@@ -927,6 +1021,7 @@
           <w:ilvl w:val="1"/>
           <w:numId w:val="1"/>
         </w:numPr>
+        <w:jc w:val="both"/>
         <w:rPr>
           <w:lang w:val="en-US"/>
         </w:rPr>
@@ -974,22 +1069,268 @@
         <w:rPr>
           <w:lang w:val="en-US"/>
         </w:rPr>
-        <w:t xml:space="preserve"> This will list all the stages of all the files</w:t>
+        <w:t xml:space="preserve"> </w:t>
+      </w:r>
+      <w:proofErr w:type="gramStart"/>
+      <w:r>
+        <w:rPr>
+          <w:lang w:val="en-US"/>
+        </w:rPr>
+        <w:t>This</w:t>
+      </w:r>
+      <w:proofErr w:type="gramEnd"/>
+      <w:r>
+        <w:rPr>
+          <w:lang w:val="en-US"/>
+        </w:rPr>
+        <w:t xml:space="preserve"> will list all the stages of all the files</w:t>
       </w:r>
       <w:r>
         <w:rPr>
           <w:lang w:val="en-US"/>
         </w:rPr>
         <w:t>, like – U, A, M, etc.</w:t>
+      </w:r>
+      <w:r>
+        <w:rPr>
+          <w:lang w:val="en-US"/>
+        </w:rPr>
+        <w:t xml:space="preserve"> </w:t>
+      </w:r>
+    </w:p>
+    <w:p>
+      <w:pPr>
+        <w:pStyle w:val="ListParagraph"/>
+        <w:numPr>
+          <w:ilvl w:val="0"/>
+          <w:numId w:val="1"/>
+        </w:numPr>
+        <w:jc w:val="both"/>
+        <w:rPr>
+          <w:highlight w:val="yellow"/>
+          <w:lang w:val="en-US"/>
+        </w:rPr>
+      </w:pPr>
+      <w:r>
+        <w:rPr>
+          <w:highlight w:val="yellow"/>
+          <w:lang w:val="en-US"/>
+        </w:rPr>
+        <w:t>Branching:</w:t>
+      </w:r>
+    </w:p>
+    <w:p>
+      <w:pPr>
+        <w:pStyle w:val="ListParagraph"/>
+        <w:numPr>
+          <w:ilvl w:val="1"/>
+          <w:numId w:val="1"/>
+        </w:numPr>
+        <w:jc w:val="both"/>
+        <w:rPr>
+          <w:lang w:val="en-US"/>
+        </w:rPr>
+      </w:pPr>
+      <w:r>
+        <w:rPr>
+          <w:lang w:val="en-US"/>
+        </w:rPr>
+        <w:t xml:space="preserve">Branching means not adding new code directly into the main file/code, instead of this we create a new branch and provide the main and then changes are made into that </w:t>
+      </w:r>
+      <w:r>
+        <w:rPr>
+          <w:lang w:val="en-US"/>
+        </w:rPr>
+        <w:t>branch and then finally we merge the both and our new main branch is ready.</w:t>
+      </w:r>
+      <w:r>
+        <w:rPr>
+          <w:lang w:val="en-US"/>
+        </w:rPr>
+        <w:t xml:space="preserve"> </w:t>
+      </w:r>
+    </w:p>
+    <w:p>
+      <w:pPr>
+        <w:pStyle w:val="ListParagraph"/>
+        <w:numPr>
+          <w:ilvl w:val="1"/>
+          <w:numId w:val="1"/>
+        </w:numPr>
+        <w:jc w:val="both"/>
+        <w:rPr>
+          <w:lang w:val="en-US"/>
+        </w:rPr>
+      </w:pPr>
+      <w:r>
+        <w:rPr>
+          <w:lang w:val="en-US"/>
+        </w:rPr>
+        <w:drawing>
+          <wp:anchor distT="0" distB="0" distL="114300" distR="114300" simplePos="0" relativeHeight="251658240" behindDoc="0" locked="0" layoutInCell="1" allowOverlap="1">
+            <wp:simplePos x="0" y="0"/>
+            <wp:positionH relativeFrom="column">
+              <wp:posOffset>359410</wp:posOffset>
+            </wp:positionH>
+            <wp:positionV relativeFrom="paragraph">
+              <wp:posOffset>578485</wp:posOffset>
+            </wp:positionV>
+            <wp:extent cx="5731510" cy="1619885"/>
+            <wp:effectExtent l="0" t="0" r="2540" b="0"/>
+            <wp:wrapSquare wrapText="bothSides"/>
+            <wp:docPr id="1" name="Picture 1"/>
+            <wp:cNvGraphicFramePr>
+              <a:graphicFrameLocks xmlns:a="http://schemas.openxmlformats.org/drawingml/2006/main" noChangeAspect="1"/>
+            </wp:cNvGraphicFramePr>
+            <a:graphic xmlns:a="http://schemas.openxmlformats.org/drawingml/2006/main">
+              <a:graphicData uri="http://schemas.openxmlformats.org/drawingml/2006/picture">
+                <pic:pic xmlns:pic="http://schemas.openxmlformats.org/drawingml/2006/picture">
+                  <pic:nvPicPr>
+                    <pic:cNvPr id="1" name=""/>
+                    <pic:cNvPicPr/>
+                  </pic:nvPicPr>
+                  <pic:blipFill>
+                    <a:blip r:embed="rId7">
+                      <a:extLst>
+                        <a:ext uri="{28A0092B-C50C-407E-A947-70E740481C1C}">
+                          <a14:useLocalDpi xmlns:a14="http://schemas.microsoft.com/office/drawing/2010/main" val="0"/>
+                        </a:ext>
+                      </a:extLst>
+                    </a:blip>
+                    <a:stretch>
+                      <a:fillRect/>
+                    </a:stretch>
+                  </pic:blipFill>
+                  <pic:spPr>
+                    <a:xfrm>
+                      <a:off x="0" y="0"/>
+                      <a:ext cx="5731510" cy="1619885"/>
+                    </a:xfrm>
+                    <a:prstGeom prst="rect">
+                      <a:avLst/>
+                    </a:prstGeom>
+                  </pic:spPr>
+                </pic:pic>
+              </a:graphicData>
+            </a:graphic>
+          </wp:anchor>
+        </w:drawing>
+      </w:r>
+      <w:r>
+        <w:rPr>
+          <w:lang w:val="en-US"/>
+        </w:rPr>
+        <w:t xml:space="preserve">In branching if we add a new line of code in main and another line of code in other branch and </w:t>
+      </w:r>
+      <w:r>
+        <w:rPr>
+          <w:lang w:val="en-US"/>
+        </w:rPr>
+        <w:t xml:space="preserve">but some line of code is different in both of them then we will get a </w:t>
+      </w:r>
+      <w:r>
+        <w:rPr>
+          <w:b/>
+          <w:bCs/>
+          <w:lang w:val="en-US"/>
+        </w:rPr>
+        <w:t>conflict error</w:t>
+      </w:r>
+      <w:r>
+        <w:rPr>
+          <w:lang w:val="en-US"/>
+        </w:rPr>
+        <w:t xml:space="preserve"> means git is now confused which he has to take.</w:t>
+      </w:r>
+      <w:r>
+        <w:rPr>
+          <w:noProof/>
+          <w:lang w:eastAsia="en-IN"/>
+        </w:rPr>
+        <w:t xml:space="preserve"> </w:t>
+      </w:r>
+    </w:p>
+    <w:p>
+      <w:pPr>
+        <w:pStyle w:val="ListParagraph"/>
+        <w:numPr>
+          <w:ilvl w:val="1"/>
+          <w:numId w:val="1"/>
+        </w:numPr>
+        <w:jc w:val="both"/>
+        <w:rPr>
+          <w:lang w:val="en-US"/>
+        </w:rPr>
+      </w:pPr>
+      <w:r>
+        <w:rPr>
+          <w:noProof/>
+          <w:lang w:eastAsia="en-IN"/>
+        </w:rPr>
+        <w:t>After conflict it will give 3 options while merging the code:</w:t>
+      </w:r>
+    </w:p>
+    <w:p>
+      <w:pPr>
+        <w:pStyle w:val="ListParagraph"/>
+        <w:numPr>
+          <w:ilvl w:val="2"/>
+          <w:numId w:val="1"/>
+        </w:numPr>
+        <w:jc w:val="both"/>
+        <w:rPr>
+          <w:lang w:val="en-US"/>
+        </w:rPr>
+      </w:pPr>
+      <w:r>
+        <w:rPr>
+          <w:noProof/>
+          <w:lang w:eastAsia="en-IN"/>
+        </w:rPr>
+        <w:t>Accept the code form the other branch.</w:t>
+      </w:r>
+    </w:p>
+    <w:p>
+      <w:pPr>
+        <w:pStyle w:val="ListParagraph"/>
+        <w:numPr>
+          <w:ilvl w:val="2"/>
+          <w:numId w:val="1"/>
+        </w:numPr>
+        <w:jc w:val="both"/>
+        <w:rPr>
+          <w:lang w:val="en-US"/>
+        </w:rPr>
+      </w:pPr>
+      <w:r>
+        <w:rPr>
+          <w:noProof/>
+          <w:lang w:eastAsia="en-IN"/>
+        </w:rPr>
+        <w:t>Accept the code from the main branch.</w:t>
+      </w:r>
+    </w:p>
+    <w:p>
+      <w:pPr>
+        <w:pStyle w:val="ListParagraph"/>
+        <w:numPr>
+          <w:ilvl w:val="2"/>
+          <w:numId w:val="1"/>
+        </w:numPr>
+        <w:jc w:val="both"/>
+        <w:rPr>
+          <w:lang w:val="en-US"/>
+        </w:rPr>
+      </w:pPr>
+      <w:r>
+        <w:rPr>
+          <w:noProof/>
+          <w:lang w:eastAsia="en-IN"/>
+        </w:rPr>
+        <w:t>Accept both code.</w:t>
       </w:r>
       <w:bookmarkStart w:id="0" w:name="_GoBack"/>
       <w:bookmarkEnd w:id="0"/>
-      <w:r>
-        <w:rPr>
-          <w:lang w:val="en-US"/>
-        </w:rPr>
-        <w:t xml:space="preserve"> </w:t>
-      </w:r>
     </w:p>
     <w:sectPr>
       <w:pgSz w:w="11906" w:h="16838"/>

</xml_diff>